<commit_message>
full loaded music effect
</commit_message>
<xml_diff>
--- a/故事设计/初稿.docx
+++ b/故事设计/初稿.docx
@@ -746,16 +746,8 @@
           <w:rFonts w:hint="eastAsia"/>
           <w:lang w:val="en-US" w:eastAsia="zh-CN"/>
         </w:rPr>
-        <w:t>主角；眩晕； 暗色背景，模糊的白球和螺纹，波浪线，抽象的背景打底，主角在前面行走的动图</w:t>
-      </w:r>
-    </w:p>
-    <w:p>
-      <w:pPr>
-        <w:rPr>
-          <w:rFonts w:hint="eastAsia"/>
-          <w:lang w:val="en-US" w:eastAsia="zh-CN"/>
-        </w:rPr>
-      </w:pPr>
+        <w:t>主角；女友；白色模糊的酒杯在背景里</w:t>
+      </w:r>
     </w:p>
     <w:p>
       <w:pPr>
@@ -988,7 +980,7 @@
           <w:rFonts w:hint="eastAsia"/>
           <w:lang w:val="en-US" w:eastAsia="zh-CN"/>
         </w:rPr>
-        <w:t>主角；眩晕； 暗色背景，模糊的白球和螺纹，波浪线，抽象的背景打底，主角在前面行走的动图</w:t>
+        <w:t>主角；女友牵手，白色的心形泡泡</w:t>
       </w:r>
     </w:p>
     <w:p>
@@ -1254,135 +1246,555 @@
           <w:rFonts w:hint="eastAsia"/>
           <w:lang w:val="en-US" w:eastAsia="zh-CN"/>
         </w:rPr>
-        <w:t>主角；眩晕； 暗色背景，模糊的白球和螺纹，波浪线，抽象的背景打底，主角在前面行走的动图</w:t>
-      </w:r>
-    </w:p>
-    <w:p>
-      <w:pPr>
-        <w:rPr>
-          <w:rFonts w:hint="eastAsia"/>
-          <w:lang w:val="en-US" w:eastAsia="zh-CN"/>
-        </w:rPr>
-      </w:pPr>
-    </w:p>
-    <w:p>
-      <w:pPr>
-        <w:pStyle w:val="3"/>
-        <w:bidi w:val="0"/>
-        <w:rPr>
-          <w:rFonts w:hint="eastAsia"/>
-          <w:lang w:val="en-US" w:eastAsia="zh-CN"/>
-        </w:rPr>
-      </w:pPr>
-      <w:r>
-        <w:rPr>
-          <w:rFonts w:hint="eastAsia"/>
-          <w:lang w:val="en-US" w:eastAsia="zh-CN"/>
-        </w:rPr>
-        <w:t>故事剧情：</w:t>
-      </w:r>
-    </w:p>
-    <w:p>
-      <w:pPr>
-        <w:rPr>
-          <w:rFonts w:hint="eastAsia"/>
-          <w:lang w:val="en-US" w:eastAsia="zh-CN"/>
-        </w:rPr>
-      </w:pPr>
-      <w:r>
-        <w:rPr>
-          <w:rFonts w:hint="eastAsia"/>
-          <w:lang w:val="en-US" w:eastAsia="zh-CN"/>
-        </w:rPr>
-        <w:t>可是，为什么想到她会很痛苦，</w:t>
-      </w:r>
-    </w:p>
-    <w:p>
-      <w:pPr>
-        <w:rPr>
-          <w:rFonts w:hint="eastAsia"/>
-          <w:lang w:val="en-US" w:eastAsia="zh-CN"/>
-        </w:rPr>
-      </w:pPr>
-      <w:r>
-        <w:rPr>
-          <w:rFonts w:hint="eastAsia"/>
-          <w:lang w:val="en-US" w:eastAsia="zh-CN"/>
-        </w:rPr>
-        <w:t>明明，都是美好的回忆，</w:t>
-      </w:r>
-    </w:p>
-    <w:p>
-      <w:pPr>
-        <w:rPr>
-          <w:rFonts w:hint="eastAsia"/>
-          <w:lang w:val="en-US" w:eastAsia="zh-CN"/>
-        </w:rPr>
-      </w:pPr>
-      <w:r>
-        <w:rPr>
-          <w:rFonts w:hint="eastAsia"/>
-          <w:lang w:val="en-US" w:eastAsia="zh-CN"/>
-        </w:rPr>
-        <w:t>一点一点地，平息她的怒火，</w:t>
-      </w:r>
-    </w:p>
-    <w:p>
-      <w:pPr>
-        <w:rPr>
-          <w:rFonts w:hint="eastAsia"/>
-          <w:lang w:val="en-US" w:eastAsia="zh-CN"/>
-        </w:rPr>
-      </w:pPr>
-      <w:r>
-        <w:rPr>
-          <w:rFonts w:hint="eastAsia"/>
-          <w:lang w:val="en-US" w:eastAsia="zh-CN"/>
-        </w:rPr>
-        <w:t>一点一点地，直到无能为力，</w:t>
-      </w:r>
-    </w:p>
-    <w:p>
-      <w:pPr>
-        <w:rPr>
-          <w:rFonts w:hint="default"/>
-          <w:lang w:val="en-US" w:eastAsia="zh-CN"/>
-        </w:rPr>
-      </w:pPr>
-      <w:r>
-        <w:rPr>
-          <w:rFonts w:hint="eastAsia"/>
-          <w:lang w:val="en-US" w:eastAsia="zh-CN"/>
-        </w:rPr>
-        <w:t>难道，我应该，离开了吗？</w:t>
-      </w:r>
-    </w:p>
-    <w:p>
-      <w:pPr>
-        <w:rPr>
-          <w:rFonts w:hint="default"/>
-          <w:lang w:val="en-US" w:eastAsia="zh-CN"/>
-        </w:rPr>
-      </w:pPr>
-    </w:p>
-    <w:p>
-      <w:pPr>
-        <w:pStyle w:val="2"/>
-        <w:bidi w:val="0"/>
-        <w:rPr>
-          <w:rFonts w:hint="default"/>
-          <w:lang w:val="en-US" w:eastAsia="zh-CN"/>
-        </w:rPr>
-      </w:pPr>
-      <w:r>
-        <w:rPr>
-          <w:rFonts w:hint="eastAsia"/>
-          <w:lang w:val="en-US" w:eastAsia="zh-CN"/>
-        </w:rPr>
-        <w:t>第五关 离去（海浪与码头）</w:t>
+        <w:t>主角；女友；背向，背景是黑色的乱麻线</w:t>
       </w:r>
       <w:bookmarkStart w:id="0" w:name="_GoBack"/>
       <w:bookmarkEnd w:id="0"/>
+    </w:p>
+    <w:p>
+      <w:pPr>
+        <w:rPr>
+          <w:rFonts w:hint="eastAsia"/>
+          <w:lang w:val="en-US" w:eastAsia="zh-CN"/>
+        </w:rPr>
+      </w:pPr>
+    </w:p>
+    <w:p>
+      <w:pPr>
+        <w:pStyle w:val="3"/>
+        <w:bidi w:val="0"/>
+        <w:rPr>
+          <w:rFonts w:hint="eastAsia"/>
+          <w:lang w:val="en-US" w:eastAsia="zh-CN"/>
+        </w:rPr>
+      </w:pPr>
+      <w:r>
+        <w:rPr>
+          <w:rFonts w:hint="eastAsia"/>
+          <w:lang w:val="en-US" w:eastAsia="zh-CN"/>
+        </w:rPr>
+        <w:t>故事剧情：</w:t>
+      </w:r>
+    </w:p>
+    <w:p>
+      <w:pPr>
+        <w:rPr>
+          <w:rFonts w:hint="eastAsia"/>
+          <w:lang w:val="en-US" w:eastAsia="zh-CN"/>
+        </w:rPr>
+      </w:pPr>
+      <w:r>
+        <w:rPr>
+          <w:rFonts w:hint="eastAsia"/>
+          <w:lang w:val="en-US" w:eastAsia="zh-CN"/>
+        </w:rPr>
+        <w:t>可是，为什么想到她会很痛苦，</w:t>
+      </w:r>
+    </w:p>
+    <w:p>
+      <w:pPr>
+        <w:rPr>
+          <w:rFonts w:hint="eastAsia"/>
+          <w:lang w:val="en-US" w:eastAsia="zh-CN"/>
+        </w:rPr>
+      </w:pPr>
+      <w:r>
+        <w:rPr>
+          <w:rFonts w:hint="eastAsia"/>
+          <w:lang w:val="en-US" w:eastAsia="zh-CN"/>
+        </w:rPr>
+        <w:t>明明，都是美好的回忆，</w:t>
+      </w:r>
+    </w:p>
+    <w:p>
+      <w:pPr>
+        <w:rPr>
+          <w:rFonts w:hint="eastAsia"/>
+          <w:lang w:val="en-US" w:eastAsia="zh-CN"/>
+        </w:rPr>
+      </w:pPr>
+      <w:r>
+        <w:rPr>
+          <w:rFonts w:hint="eastAsia"/>
+          <w:lang w:val="en-US" w:eastAsia="zh-CN"/>
+        </w:rPr>
+        <w:t>一点一点地，平息她的怒火，</w:t>
+      </w:r>
+    </w:p>
+    <w:p>
+      <w:pPr>
+        <w:rPr>
+          <w:rFonts w:hint="eastAsia"/>
+          <w:lang w:val="en-US" w:eastAsia="zh-CN"/>
+        </w:rPr>
+      </w:pPr>
+      <w:r>
+        <w:rPr>
+          <w:rFonts w:hint="eastAsia"/>
+          <w:lang w:val="en-US" w:eastAsia="zh-CN"/>
+        </w:rPr>
+        <w:t>一点一点地，直到无能为力，</w:t>
+      </w:r>
+    </w:p>
+    <w:p>
+      <w:pPr>
+        <w:rPr>
+          <w:rFonts w:hint="default"/>
+          <w:lang w:val="en-US" w:eastAsia="zh-CN"/>
+        </w:rPr>
+      </w:pPr>
+      <w:r>
+        <w:rPr>
+          <w:rFonts w:hint="eastAsia"/>
+          <w:lang w:val="en-US" w:eastAsia="zh-CN"/>
+        </w:rPr>
+        <w:t>难道，我应该，离开了吗？</w:t>
+      </w:r>
+    </w:p>
+    <w:p>
+      <w:pPr>
+        <w:rPr>
+          <w:rFonts w:hint="default"/>
+          <w:lang w:val="en-US" w:eastAsia="zh-CN"/>
+        </w:rPr>
+      </w:pPr>
+    </w:p>
+    <w:p>
+      <w:pPr>
+        <w:pStyle w:val="2"/>
+        <w:bidi w:val="0"/>
+        <w:rPr>
+          <w:rFonts w:hint="eastAsia"/>
+          <w:lang w:val="en-US" w:eastAsia="zh-CN"/>
+        </w:rPr>
+      </w:pPr>
+      <w:r>
+        <w:rPr>
+          <w:rFonts w:hint="eastAsia"/>
+          <w:lang w:val="en-US" w:eastAsia="zh-CN"/>
+        </w:rPr>
+        <w:t>第五关 离去（海浪与码头）</w:t>
+      </w:r>
+    </w:p>
+    <w:p>
+      <w:pPr>
+        <w:pStyle w:val="3"/>
+        <w:bidi w:val="0"/>
+        <w:rPr>
+          <w:rFonts w:hint="eastAsia"/>
+          <w:lang w:val="en-US" w:eastAsia="zh-CN"/>
+        </w:rPr>
+      </w:pPr>
+      <w:r>
+        <w:rPr>
+          <w:rFonts w:hint="eastAsia"/>
+          <w:lang w:val="en-US" w:eastAsia="zh-CN"/>
+        </w:rPr>
+        <w:t>关卡目的：</w:t>
+      </w:r>
+    </w:p>
+    <w:p>
+      <w:pPr>
+        <w:bidi w:val="0"/>
+        <w:rPr>
+          <w:rFonts w:hint="eastAsia"/>
+          <w:lang w:val="en-US" w:eastAsia="zh-CN"/>
+        </w:rPr>
+      </w:pPr>
+      <w:r>
+        <w:rPr>
+          <w:rFonts w:hint="eastAsia"/>
+          <w:lang w:val="en-US" w:eastAsia="zh-CN"/>
+        </w:rPr>
+        <w:t>坐船离开</w:t>
+      </w:r>
+    </w:p>
+    <w:p>
+      <w:pPr>
+        <w:pStyle w:val="3"/>
+        <w:bidi w:val="0"/>
+        <w:rPr>
+          <w:rFonts w:hint="eastAsia"/>
+          <w:lang w:val="en-US" w:eastAsia="zh-CN"/>
+        </w:rPr>
+      </w:pPr>
+      <w:r>
+        <w:rPr>
+          <w:rFonts w:hint="eastAsia"/>
+          <w:lang w:val="en-US" w:eastAsia="zh-CN"/>
+        </w:rPr>
+        <w:t>故事图片：</w:t>
+      </w:r>
+    </w:p>
+    <w:p>
+      <w:pPr>
+        <w:rPr>
+          <w:rFonts w:hint="default"/>
+          <w:lang w:val="en-US" w:eastAsia="zh-CN"/>
+        </w:rPr>
+      </w:pPr>
+      <w:r>
+        <w:rPr>
+          <w:rFonts w:hint="eastAsia"/>
+          <w:lang w:val="en-US" w:eastAsia="zh-CN"/>
+        </w:rPr>
+        <w:t>主角；眩晕； 暗色背景黑色的天空和海洋，坐在码头上的人影</w:t>
+      </w:r>
+    </w:p>
+    <w:p>
+      <w:pPr>
+        <w:pStyle w:val="3"/>
+        <w:bidi w:val="0"/>
+        <w:rPr>
+          <w:rFonts w:hint="eastAsia"/>
+          <w:lang w:val="en-US" w:eastAsia="zh-CN"/>
+        </w:rPr>
+      </w:pPr>
+      <w:r>
+        <w:rPr>
+          <w:rFonts w:hint="eastAsia"/>
+          <w:lang w:val="en-US" w:eastAsia="zh-CN"/>
+        </w:rPr>
+        <w:t>故事剧情：</w:t>
+      </w:r>
+    </w:p>
+    <w:p>
+      <w:pPr>
+        <w:rPr>
+          <w:rFonts w:hint="eastAsia"/>
+          <w:lang w:val="en-US" w:eastAsia="zh-CN"/>
+        </w:rPr>
+      </w:pPr>
+      <w:r>
+        <w:rPr>
+          <w:rFonts w:hint="eastAsia"/>
+          <w:lang w:val="en-US" w:eastAsia="zh-CN"/>
+        </w:rPr>
+        <w:t>当离开她的那一刻，我似乎回到了原点，</w:t>
+      </w:r>
+    </w:p>
+    <w:p>
+      <w:pPr>
+        <w:rPr>
+          <w:rFonts w:hint="eastAsia"/>
+          <w:lang w:val="en-US" w:eastAsia="zh-CN"/>
+        </w:rPr>
+      </w:pPr>
+      <w:r>
+        <w:rPr>
+          <w:rFonts w:hint="eastAsia"/>
+          <w:lang w:val="en-US" w:eastAsia="zh-CN"/>
+        </w:rPr>
+        <w:t>我似乎，在这里的码头跳海，并失忆了，</w:t>
+      </w:r>
+    </w:p>
+    <w:p>
+      <w:pPr>
+        <w:rPr>
+          <w:rFonts w:hint="eastAsia"/>
+          <w:lang w:val="en-US" w:eastAsia="zh-CN"/>
+        </w:rPr>
+      </w:pPr>
+      <w:r>
+        <w:rPr>
+          <w:rFonts w:hint="eastAsia"/>
+          <w:lang w:val="en-US" w:eastAsia="zh-CN"/>
+        </w:rPr>
+        <w:t>如今再回到这个地方，我只想等一条船来码头，接我走，</w:t>
+      </w:r>
+    </w:p>
+    <w:p>
+      <w:pPr>
+        <w:rPr>
+          <w:rFonts w:hint="default"/>
+          <w:lang w:val="en-US" w:eastAsia="zh-CN"/>
+        </w:rPr>
+      </w:pPr>
+      <w:r>
+        <w:rPr>
+          <w:rFonts w:hint="eastAsia"/>
+          <w:lang w:val="en-US" w:eastAsia="zh-CN"/>
+        </w:rPr>
+        <w:t>只是我的心结，能被打开吗？</w:t>
+      </w:r>
+    </w:p>
+    <w:p>
+      <w:pPr>
+        <w:rPr>
+          <w:rFonts w:hint="default"/>
+          <w:lang w:val="en-US" w:eastAsia="zh-CN"/>
+        </w:rPr>
+      </w:pPr>
+    </w:p>
+    <w:p>
+      <w:pPr>
+        <w:pStyle w:val="2"/>
+        <w:bidi w:val="0"/>
+        <w:rPr>
+          <w:rFonts w:hint="eastAsia"/>
+          <w:lang w:val="en-US" w:eastAsia="zh-CN"/>
+        </w:rPr>
+      </w:pPr>
+      <w:r>
+        <w:rPr>
+          <w:rFonts w:hint="eastAsia"/>
+          <w:lang w:val="en-US" w:eastAsia="zh-CN"/>
+        </w:rPr>
+        <w:t>故事结束</w:t>
+      </w:r>
+    </w:p>
+    <w:p>
+      <w:pPr>
+        <w:rPr>
+          <w:rFonts w:hint="eastAsia"/>
+          <w:lang w:val="en-US" w:eastAsia="zh-CN"/>
+        </w:rPr>
+      </w:pPr>
+    </w:p>
+    <w:p>
+      <w:pPr>
+        <w:pStyle w:val="3"/>
+        <w:bidi w:val="0"/>
+        <w:rPr>
+          <w:rFonts w:hint="eastAsia"/>
+          <w:lang w:val="en-US" w:eastAsia="zh-CN"/>
+        </w:rPr>
+      </w:pPr>
+      <w:r>
+        <w:rPr>
+          <w:rFonts w:hint="eastAsia"/>
+          <w:lang w:val="en-US" w:eastAsia="zh-CN"/>
+        </w:rPr>
+        <w:t>故事图片：</w:t>
+      </w:r>
+    </w:p>
+    <w:p>
+      <w:pPr>
+        <w:rPr>
+          <w:rFonts w:hint="default"/>
+          <w:lang w:val="en-US" w:eastAsia="zh-CN"/>
+        </w:rPr>
+      </w:pPr>
+      <w:r>
+        <w:rPr>
+          <w:rFonts w:hint="eastAsia"/>
+          <w:lang w:val="en-US" w:eastAsia="zh-CN"/>
+        </w:rPr>
+        <w:t>主角；眩晕； 暗色背景黑色的天空和海洋，白色的云和帆船&amp;浪</w:t>
+      </w:r>
+    </w:p>
+    <w:p>
+      <w:pPr>
+        <w:pStyle w:val="3"/>
+        <w:bidi w:val="0"/>
+        <w:rPr>
+          <w:rFonts w:hint="default"/>
+          <w:lang w:val="en-US" w:eastAsia="zh-CN"/>
+        </w:rPr>
+      </w:pPr>
+      <w:r>
+        <w:rPr>
+          <w:rFonts w:hint="eastAsia"/>
+          <w:lang w:val="en-US" w:eastAsia="zh-CN"/>
+        </w:rPr>
+        <w:t>故事剧情：</w:t>
+      </w:r>
+    </w:p>
+    <w:p>
+      <w:pPr>
+        <w:rPr>
+          <w:rFonts w:hint="eastAsia"/>
+          <w:lang w:val="en-US" w:eastAsia="zh-CN"/>
+        </w:rPr>
+      </w:pPr>
+      <w:r>
+        <w:rPr>
+          <w:rFonts w:hint="eastAsia"/>
+          <w:lang w:val="en-US" w:eastAsia="zh-CN"/>
+        </w:rPr>
+        <w:t>我也曾迷失在一段看得不是很清晰的迷宫里，</w:t>
+      </w:r>
+    </w:p>
+    <w:p>
+      <w:pPr>
+        <w:rPr>
+          <w:rFonts w:hint="eastAsia"/>
+          <w:lang w:val="en-US" w:eastAsia="zh-CN"/>
+        </w:rPr>
+      </w:pPr>
+      <w:r>
+        <w:rPr>
+          <w:rFonts w:hint="eastAsia"/>
+          <w:lang w:val="en-US" w:eastAsia="zh-CN"/>
+        </w:rPr>
+        <w:t>也许人与人之间就是如此，</w:t>
+      </w:r>
+    </w:p>
+    <w:p>
+      <w:pPr>
+        <w:rPr>
+          <w:rFonts w:hint="eastAsia"/>
+          <w:lang w:val="en-US" w:eastAsia="zh-CN"/>
+        </w:rPr>
+      </w:pPr>
+      <w:r>
+        <w:rPr>
+          <w:rFonts w:hint="eastAsia"/>
+          <w:lang w:val="en-US" w:eastAsia="zh-CN"/>
+        </w:rPr>
+        <w:t>如果把亲密关系的建立看作是关系的起点，那么每一次冷漠对待，都是在失去；</w:t>
+      </w:r>
+    </w:p>
+    <w:p>
+      <w:pPr>
+        <w:rPr>
+          <w:rFonts w:hint="eastAsia"/>
+          <w:lang w:val="en-US" w:eastAsia="zh-CN"/>
+        </w:rPr>
+      </w:pPr>
+      <w:r>
+        <w:rPr>
+          <w:rFonts w:hint="eastAsia"/>
+          <w:lang w:val="en-US" w:eastAsia="zh-CN"/>
+        </w:rPr>
+        <w:t>但是如果陌生的彼此看作是关系的起点，那么每一次交流，都是在得到。</w:t>
+      </w:r>
+    </w:p>
+    <w:p>
+      <w:pPr>
+        <w:rPr>
+          <w:rFonts w:hint="eastAsia"/>
+          <w:lang w:val="en-US" w:eastAsia="zh-CN"/>
+        </w:rPr>
+      </w:pPr>
+    </w:p>
+    <w:p>
+      <w:pPr>
+        <w:rPr>
+          <w:rFonts w:hint="eastAsia"/>
+          <w:lang w:val="en-US" w:eastAsia="zh-CN"/>
+        </w:rPr>
+      </w:pPr>
+      <w:r>
+        <w:rPr>
+          <w:rFonts w:hint="eastAsia"/>
+          <w:lang w:val="en-US" w:eastAsia="zh-CN"/>
+        </w:rPr>
+        <w:t>在千变万化的人生中，我们只能摸黑走路，一点点摸索正确的路，</w:t>
+      </w:r>
+    </w:p>
+    <w:p>
+      <w:pPr>
+        <w:rPr>
+          <w:rFonts w:hint="eastAsia"/>
+          <w:lang w:val="en-US" w:eastAsia="zh-CN"/>
+        </w:rPr>
+      </w:pPr>
+      <w:r>
+        <w:rPr>
+          <w:rFonts w:hint="eastAsia"/>
+          <w:lang w:val="en-US" w:eastAsia="zh-CN"/>
+        </w:rPr>
+        <w:t>但是有什么是绝对正确的呢？</w:t>
+      </w:r>
+    </w:p>
+    <w:p>
+      <w:pPr>
+        <w:rPr>
+          <w:rFonts w:hint="eastAsia"/>
+          <w:lang w:val="en-US" w:eastAsia="zh-CN"/>
+        </w:rPr>
+      </w:pPr>
+      <w:r>
+        <w:rPr>
+          <w:rFonts w:hint="eastAsia"/>
+          <w:lang w:val="en-US" w:eastAsia="zh-CN"/>
+        </w:rPr>
+        <w:t>失去自由，得到爱情；</w:t>
+      </w:r>
+    </w:p>
+    <w:p>
+      <w:pPr>
+        <w:rPr>
+          <w:rFonts w:hint="eastAsia"/>
+          <w:lang w:val="en-US" w:eastAsia="zh-CN"/>
+        </w:rPr>
+      </w:pPr>
+      <w:r>
+        <w:rPr>
+          <w:rFonts w:hint="eastAsia"/>
+          <w:lang w:val="en-US" w:eastAsia="zh-CN"/>
+        </w:rPr>
+        <w:t>失去爱情，得到自由。</w:t>
+      </w:r>
+    </w:p>
+    <w:p>
+      <w:pPr>
+        <w:rPr>
+          <w:rFonts w:hint="eastAsia"/>
+          <w:lang w:val="en-US" w:eastAsia="zh-CN"/>
+        </w:rPr>
+      </w:pPr>
+      <w:r>
+        <w:rPr>
+          <w:rFonts w:hint="eastAsia"/>
+          <w:lang w:val="en-US" w:eastAsia="zh-CN"/>
+        </w:rPr>
+        <w:t>如果有什么是我们真正得到的，</w:t>
+      </w:r>
+    </w:p>
+    <w:p>
+      <w:pPr>
+        <w:rPr>
+          <w:rFonts w:hint="eastAsia"/>
+          <w:lang w:val="en-US" w:eastAsia="zh-CN"/>
+        </w:rPr>
+      </w:pPr>
+      <w:r>
+        <w:rPr>
+          <w:rFonts w:hint="eastAsia"/>
+          <w:lang w:val="en-US" w:eastAsia="zh-CN"/>
+        </w:rPr>
+        <w:t>那一定是回忆，</w:t>
+      </w:r>
+    </w:p>
+    <w:p>
+      <w:pPr>
+        <w:rPr>
+          <w:rFonts w:hint="eastAsia"/>
+          <w:lang w:val="en-US" w:eastAsia="zh-CN"/>
+        </w:rPr>
+      </w:pPr>
+      <w:r>
+        <w:rPr>
+          <w:rFonts w:hint="eastAsia"/>
+          <w:lang w:val="en-US" w:eastAsia="zh-CN"/>
+        </w:rPr>
+        <w:t>化作美妙的旋律，飘上云端，</w:t>
+      </w:r>
+    </w:p>
+    <w:p>
+      <w:pPr>
+        <w:rPr>
+          <w:rFonts w:hint="default"/>
+          <w:lang w:val="en-US" w:eastAsia="zh-CN"/>
+        </w:rPr>
+      </w:pPr>
+      <w:r>
+        <w:rPr>
+          <w:rFonts w:hint="eastAsia"/>
+          <w:lang w:val="en-US" w:eastAsia="zh-CN"/>
+        </w:rPr>
+        <w:t>然后消散</w:t>
+      </w:r>
+    </w:p>
+    <w:p>
+      <w:pPr>
+        <w:rPr>
+          <w:rFonts w:hint="default"/>
+          <w:lang w:val="en-US" w:eastAsia="zh-CN"/>
+        </w:rPr>
+      </w:pPr>
     </w:p>
     <w:p>
       <w:pPr>
@@ -1525,7 +1937,7 @@
     <w:lsdException w:unhideWhenUsed="0" w:uiPriority="0" w:semiHidden="0" w:name="HTML Sample"/>
     <w:lsdException w:unhideWhenUsed="0" w:uiPriority="0" w:semiHidden="0" w:name="HTML Typewriter"/>
     <w:lsdException w:unhideWhenUsed="0" w:uiPriority="0" w:semiHidden="0" w:name="HTML Variable"/>
-    <w:lsdException w:unhideWhenUsed="0" w:uiPriority="0" w:name="Normal Table"/>
+    <w:lsdException w:qFormat="1" w:unhideWhenUsed="0" w:uiPriority="0" w:name="Normal Table"/>
     <w:lsdException w:unhideWhenUsed="0" w:uiPriority="0" w:semiHidden="0" w:name="annotation subject"/>
     <w:lsdException w:unhideWhenUsed="0" w:uiPriority="0" w:semiHidden="0" w:name="Table Simple 1"/>
     <w:lsdException w:unhideWhenUsed="0" w:uiPriority="0" w:semiHidden="0" w:name="Table Simple 2"/>
@@ -1729,6 +2141,7 @@
   <w:style w:type="table" w:default="1" w:styleId="5">
     <w:name w:val="Normal Table"/>
     <w:semiHidden/>
+    <w:qFormat/>
     <w:uiPriority w:val="0"/>
     <w:tblPr>
       <w:tblCellMar>

</xml_diff>